<commit_message>
änderung beim pflichtenheft software
</commit_message>
<xml_diff>
--- a/docs/Pflichtenheft_Sensorbox.docx
+++ b/docs/Pflichtenheft_Sensorbox.docx
@@ -1592,7 +1592,7 @@
     </w:p>
     <w:p>
       <w:pPr>
-        <w:pStyle w:val="Verzeichnis1"/>
+        <w:pStyle w:val="TOC1"/>
         <w:tabs>
           <w:tab w:val="clear" w:pos="9798"/>
           <w:tab w:val="left" w:pos="480"/>
@@ -1656,7 +1656,7 @@
     </w:p>
     <w:p>
       <w:pPr>
-        <w:pStyle w:val="Verzeichnis1"/>
+        <w:pStyle w:val="TOC1"/>
         <w:tabs>
           <w:tab w:val="clear" w:pos="9798"/>
           <w:tab w:val="left" w:pos="480"/>
@@ -1711,7 +1711,7 @@
     </w:p>
     <w:p>
       <w:pPr>
-        <w:pStyle w:val="Verzeichnis1"/>
+        <w:pStyle w:val="TOC1"/>
         <w:tabs>
           <w:tab w:val="clear" w:pos="9798"/>
           <w:tab w:val="left" w:pos="480"/>
@@ -1766,7 +1766,7 @@
     </w:p>
     <w:p>
       <w:pPr>
-        <w:pStyle w:val="Verzeichnis1"/>
+        <w:pStyle w:val="TOC1"/>
         <w:tabs>
           <w:tab w:val="clear" w:pos="9798"/>
           <w:tab w:val="left" w:pos="480"/>
@@ -1821,7 +1821,7 @@
     </w:p>
     <w:p>
       <w:pPr>
-        <w:pStyle w:val="Verzeichnis1"/>
+        <w:pStyle w:val="TOC1"/>
         <w:tabs>
           <w:tab w:val="clear" w:pos="9798"/>
           <w:tab w:val="left" w:pos="480"/>
@@ -1876,7 +1876,7 @@
     </w:p>
     <w:p>
       <w:pPr>
-        <w:pStyle w:val="Verzeichnis1"/>
+        <w:pStyle w:val="TOC1"/>
         <w:tabs>
           <w:tab w:val="clear" w:pos="9798"/>
           <w:tab w:val="left" w:pos="480"/>
@@ -1931,7 +1931,7 @@
     </w:p>
     <w:p>
       <w:pPr>
-        <w:pStyle w:val="Verzeichnis1"/>
+        <w:pStyle w:val="TOC1"/>
         <w:tabs>
           <w:tab w:val="clear" w:pos="9798"/>
           <w:tab w:val="left" w:pos="480"/>
@@ -1986,7 +1986,7 @@
     </w:p>
     <w:p>
       <w:pPr>
-        <w:pStyle w:val="Verzeichnis1"/>
+        <w:pStyle w:val="TOC1"/>
         <w:tabs>
           <w:tab w:val="clear" w:pos="9798"/>
           <w:tab w:val="left" w:pos="480"/>
@@ -2041,7 +2041,7 @@
     </w:p>
     <w:p>
       <w:pPr>
-        <w:pStyle w:val="Verzeichnis1"/>
+        <w:pStyle w:val="TOC1"/>
         <w:tabs>
           <w:tab w:val="clear" w:pos="9798"/>
           <w:tab w:val="left" w:pos="480"/>
@@ -2096,7 +2096,7 @@
     </w:p>
     <w:p>
       <w:pPr>
-        <w:pStyle w:val="Verzeichnis1"/>
+        <w:pStyle w:val="TOC1"/>
         <w:tabs>
           <w:tab w:val="clear" w:pos="9798"/>
           <w:tab w:val="left" w:pos="480"/>
@@ -2230,7 +2230,7 @@
     </w:p>
     <w:p>
       <w:pPr>
-        <w:pStyle w:val="berschrift1"/>
+        <w:pStyle w:val="Heading1"/>
       </w:pPr>
       <w:bookmarkStart w:id="0" w:name="_Toc232332795"/>
       <w:bookmarkStart w:id="1" w:name="_Toc232498460"/>
@@ -2257,7 +2257,7 @@
     </w:p>
     <w:p>
       <w:pPr>
-        <w:pStyle w:val="berschrift2"/>
+        <w:pStyle w:val="Heading2"/>
       </w:pPr>
       <w:bookmarkStart w:id="4" w:name="_Toc232332796"/>
       <w:bookmarkStart w:id="5" w:name="_Toc232498461"/>
@@ -3175,7 +3175,7 @@
     </w:p>
     <w:p>
       <w:pPr>
-        <w:pStyle w:val="berschrift2"/>
+        <w:pStyle w:val="Heading2"/>
       </w:pPr>
       <w:bookmarkStart w:id="6" w:name="_Toc232332797"/>
       <w:bookmarkStart w:id="7" w:name="_Toc232498462"/>
@@ -3767,7 +3767,7 @@
     </w:p>
     <w:p>
       <w:pPr>
-        <w:pStyle w:val="berschrift2"/>
+        <w:pStyle w:val="Heading2"/>
       </w:pPr>
       <w:r>
         <w:t>Terminplan - Software</w:t>
@@ -4318,7 +4318,7 @@
     </w:p>
     <w:p>
       <w:pPr>
-        <w:pStyle w:val="berschrift2"/>
+        <w:pStyle w:val="Heading2"/>
       </w:pPr>
       <w:bookmarkStart w:id="8" w:name="_Toc232332798"/>
       <w:bookmarkStart w:id="9" w:name="_Toc232498463"/>
@@ -4458,7 +4458,7 @@
     </w:p>
     <w:p>
       <w:pPr>
-        <w:pStyle w:val="berschrift1"/>
+        <w:pStyle w:val="Heading1"/>
       </w:pPr>
       <w:bookmarkStart w:id="10" w:name="_Toc232498464"/>
       <w:bookmarkStart w:id="11" w:name="_Toc177395649"/>
@@ -4480,7 +4480,7 @@
     </w:p>
     <w:p>
       <w:pPr>
-        <w:pStyle w:val="berschrift2"/>
+        <w:pStyle w:val="Heading2"/>
       </w:pPr>
       <w:bookmarkStart w:id="13" w:name="_Toc232498465"/>
       <w:r>
@@ -4542,7 +4542,7 @@
     </w:p>
     <w:p>
       <w:pPr>
-        <w:pStyle w:val="berschrift2"/>
+        <w:pStyle w:val="Heading2"/>
       </w:pPr>
       <w:bookmarkStart w:id="14" w:name="_Toc232498466"/>
       <w:r>
@@ -4758,7 +4758,7 @@
     </w:p>
     <w:p>
       <w:pPr>
-        <w:pStyle w:val="berschrift3"/>
+        <w:pStyle w:val="Heading3"/>
         <w:numPr>
           <w:ilvl w:val="2"/>
           <w:numId w:val="1"/>
@@ -4783,7 +4783,7 @@
     </w:p>
     <w:p>
       <w:pPr>
-        <w:pStyle w:val="StandardWeb"/>
+        <w:pStyle w:val="NormalWeb"/>
         <w:rPr>
           <w:rFonts w:ascii="Arial" w:hAnsi="Arial" w:cs="Arial"/>
           <w:lang w:val="de-DE"/>
@@ -4798,7 +4798,7 @@
       </w:r>
       <w:r>
         <w:rPr>
-          <w:rStyle w:val="Fett"/>
+          <w:rStyle w:val="Strong"/>
           <w:rFonts w:ascii="Arial" w:hAnsi="Arial" w:cs="Arial"/>
           <w:lang w:val="de-DE"/>
         </w:rPr>
@@ -4821,7 +4821,7 @@
     </w:p>
     <w:p>
       <w:pPr>
-        <w:pStyle w:val="berschrift4"/>
+        <w:pStyle w:val="Heading4"/>
         <w:rPr>
           <w:rFonts w:ascii="Arial" w:hAnsi="Arial" w:cs="Arial"/>
           <w:b/>
@@ -4832,7 +4832,7 @@
       </w:pPr>
       <w:r>
         <w:rPr>
-          <w:rStyle w:val="Fett"/>
+          <w:rStyle w:val="Strong"/>
           <w:rFonts w:ascii="Arial" w:hAnsi="Arial" w:cs="Arial"/>
           <w:b w:val="0"/>
           <w:i w:val="0"/>
@@ -4861,7 +4861,7 @@
       </w:r>
       <w:r>
         <w:rPr>
-          <w:rStyle w:val="Fett"/>
+          <w:rStyle w:val="Strong"/>
           <w:rFonts w:ascii="Arial" w:hAnsi="Arial" w:cs="Arial"/>
         </w:rPr>
         <w:t>Main Sensorbox</w:t>
@@ -4874,7 +4874,7 @@
       </w:r>
       <w:r>
         <w:rPr>
-          <w:rStyle w:val="Fett"/>
+          <w:rStyle w:val="Strong"/>
           <w:rFonts w:ascii="Arial" w:hAnsi="Arial" w:cs="Arial"/>
         </w:rPr>
         <w:t>ESP32-Modul</w:t>
@@ -4915,7 +4915,7 @@
     </w:p>
     <w:p>
       <w:pPr>
-        <w:pStyle w:val="berschrift4"/>
+        <w:pStyle w:val="Heading4"/>
         <w:rPr>
           <w:rFonts w:ascii="Arial" w:hAnsi="Arial" w:cs="Arial"/>
           <w:b/>
@@ -4926,7 +4926,7 @@
       </w:pPr>
       <w:r>
         <w:rPr>
-          <w:rStyle w:val="Fett"/>
+          <w:rStyle w:val="Strong"/>
           <w:rFonts w:ascii="Arial" w:hAnsi="Arial" w:cs="Arial"/>
           <w:b w:val="0"/>
           <w:i w:val="0"/>
@@ -4955,7 +4955,7 @@
       </w:r>
       <w:r>
         <w:rPr>
-          <w:rStyle w:val="Fett"/>
+          <w:rStyle w:val="Strong"/>
           <w:rFonts w:ascii="Arial" w:hAnsi="Arial" w:cs="Arial"/>
         </w:rPr>
         <w:t>Spannungsregler</w:t>
@@ -4968,7 +4968,7 @@
       </w:r>
       <w:r>
         <w:rPr>
-          <w:rStyle w:val="Fett"/>
+          <w:rStyle w:val="Strong"/>
           <w:rFonts w:ascii="Arial" w:hAnsi="Arial" w:cs="Arial"/>
         </w:rPr>
         <w:t>Schutzdiode</w:t>
@@ -4982,7 +4982,7 @@
     </w:p>
     <w:p>
       <w:pPr>
-        <w:pStyle w:val="berschrift4"/>
+        <w:pStyle w:val="Heading4"/>
         <w:rPr>
           <w:rFonts w:ascii="Arial" w:hAnsi="Arial" w:cs="Arial"/>
           <w:b/>
@@ -4993,7 +4993,7 @@
       </w:pPr>
       <w:r>
         <w:rPr>
-          <w:rStyle w:val="Fett"/>
+          <w:rStyle w:val="Strong"/>
           <w:rFonts w:ascii="Arial" w:hAnsi="Arial" w:cs="Arial"/>
           <w:b w:val="0"/>
           <w:i w:val="0"/>
@@ -5023,7 +5023,7 @@
     </w:p>
     <w:p>
       <w:pPr>
-        <w:pStyle w:val="berschrift4"/>
+        <w:pStyle w:val="Heading4"/>
         <w:rPr>
           <w:rFonts w:ascii="Arial" w:hAnsi="Arial" w:cs="Arial"/>
           <w:b/>
@@ -5036,7 +5036,7 @@
       </w:pPr>
       <w:r>
         <w:rPr>
-          <w:rStyle w:val="Fett"/>
+          <w:rStyle w:val="Strong"/>
           <w:rFonts w:ascii="Arial" w:hAnsi="Arial" w:cs="Arial"/>
           <w:b w:val="0"/>
           <w:bCs w:val="0"/>
@@ -5050,7 +5050,7 @@
     </w:p>
     <w:p>
       <w:pPr>
-        <w:pStyle w:val="Listenabsatz"/>
+        <w:pStyle w:val="ListParagraph"/>
         <w:numPr>
           <w:ilvl w:val="0"/>
           <w:numId w:val="10"/>
@@ -5087,7 +5087,7 @@
     </w:p>
     <w:p>
       <w:pPr>
-        <w:pStyle w:val="Listenabsatz"/>
+        <w:pStyle w:val="ListParagraph"/>
         <w:numPr>
           <w:ilvl w:val="0"/>
           <w:numId w:val="10"/>
@@ -5124,7 +5124,7 @@
     </w:p>
     <w:p>
       <w:pPr>
-        <w:pStyle w:val="Listenabsatz"/>
+        <w:pStyle w:val="ListParagraph"/>
         <w:numPr>
           <w:ilvl w:val="0"/>
           <w:numId w:val="10"/>
@@ -5202,7 +5202,7 @@
     </w:p>
     <w:p>
       <w:pPr>
-        <w:pStyle w:val="berschrift3"/>
+        <w:pStyle w:val="Heading3"/>
         <w:rPr>
           <w:rFonts w:ascii="Arial" w:hAnsi="Arial" w:cs="Arial"/>
           <w:b/>
@@ -5223,7 +5223,7 @@
     </w:p>
     <w:p>
       <w:pPr>
-        <w:pStyle w:val="berschrift4"/>
+        <w:pStyle w:val="Heading4"/>
         <w:rPr>
           <w:rFonts w:ascii="Arial" w:hAnsi="Arial" w:cs="Arial"/>
           <w:b/>
@@ -5243,7 +5243,7 @@
       </w:r>
       <w:r>
         <w:rPr>
-          <w:rStyle w:val="Fett"/>
+          <w:rStyle w:val="Strong"/>
           <w:rFonts w:ascii="Arial" w:hAnsi="Arial" w:cs="Arial"/>
           <w:b w:val="0"/>
           <w:i w:val="0"/>
@@ -5278,14 +5278,14 @@
       </w:r>
       <w:r>
         <w:rPr>
-          <w:rStyle w:val="Fett"/>
+          <w:rStyle w:val="Strong"/>
           <w:rFonts w:ascii="Arial" w:hAnsi="Arial" w:cs="Arial"/>
         </w:rPr>
         <w:t>Eagle</w:t>
       </w:r>
       <w:r>
         <w:rPr>
-          <w:rStyle w:val="Fett"/>
+          <w:rStyle w:val="Strong"/>
           <w:rFonts w:ascii="Arial" w:hAnsi="Arial" w:cs="Arial"/>
         </w:rPr>
         <w:t xml:space="preserve"> – Tool</w:t>
@@ -5317,7 +5317,7 @@
     </w:p>
     <w:p>
       <w:pPr>
-        <w:pStyle w:val="berschrift4"/>
+        <w:pStyle w:val="Heading4"/>
         <w:rPr>
           <w:rFonts w:ascii="Arial" w:hAnsi="Arial" w:cs="Arial"/>
           <w:b/>
@@ -5338,7 +5338,7 @@
       </w:r>
       <w:r>
         <w:rPr>
-          <w:rStyle w:val="Fett"/>
+          <w:rStyle w:val="Strong"/>
           <w:rFonts w:ascii="Arial" w:hAnsi="Arial" w:cs="Arial"/>
           <w:b w:val="0"/>
           <w:i w:val="0"/>
@@ -5380,7 +5380,7 @@
     </w:p>
     <w:p>
       <w:pPr>
-        <w:pStyle w:val="berschrift4"/>
+        <w:pStyle w:val="Heading4"/>
         <w:rPr>
           <w:rFonts w:ascii="Arial" w:hAnsi="Arial" w:cs="Arial"/>
           <w:b/>
@@ -5401,7 +5401,7 @@
       </w:r>
       <w:r>
         <w:rPr>
-          <w:rStyle w:val="Fett"/>
+          <w:rStyle w:val="Strong"/>
           <w:rFonts w:ascii="Arial" w:hAnsi="Arial" w:cs="Arial"/>
           <w:b w:val="0"/>
           <w:i w:val="0"/>
@@ -5430,7 +5430,7 @@
       </w:r>
       <w:r>
         <w:rPr>
-          <w:rStyle w:val="Fett"/>
+          <w:rStyle w:val="Strong"/>
           <w:rFonts w:ascii="Arial" w:hAnsi="Arial" w:cs="Arial"/>
         </w:rPr>
         <w:t>Testpunkte</w:t>
@@ -5452,7 +5452,7 @@
     </w:p>
     <w:p>
       <w:pPr>
-        <w:pStyle w:val="berschrift3"/>
+        <w:pStyle w:val="Heading3"/>
         <w:numPr>
           <w:ilvl w:val="2"/>
           <w:numId w:val="1"/>
@@ -5485,7 +5485,7 @@
     <w:p/>
     <w:p>
       <w:pPr>
-        <w:pStyle w:val="berschrift4"/>
+        <w:pStyle w:val="Heading4"/>
         <w:rPr>
           <w:rFonts w:ascii="Arial" w:hAnsi="Arial" w:cs="Arial"/>
           <w:b/>
@@ -5496,7 +5496,7 @@
       </w:pPr>
       <w:r>
         <w:rPr>
-          <w:rStyle w:val="Fett"/>
+          <w:rStyle w:val="Strong"/>
           <w:rFonts w:ascii="Arial" w:hAnsi="Arial" w:cs="Arial"/>
           <w:b w:val="0"/>
           <w:i w:val="0"/>
@@ -5508,7 +5508,7 @@
     </w:p>
     <w:p>
       <w:pPr>
-        <w:pStyle w:val="berschrift5"/>
+        <w:pStyle w:val="Heading5"/>
         <w:rPr>
           <w:rFonts w:ascii="Arial" w:hAnsi="Arial" w:cs="Arial"/>
           <w:color w:val="auto"/>
@@ -5531,7 +5531,7 @@
     </w:p>
     <w:p>
       <w:pPr>
-        <w:pStyle w:val="berschrift5"/>
+        <w:pStyle w:val="Heading5"/>
         <w:rPr>
           <w:rFonts w:ascii="Arial" w:hAnsi="Arial" w:cs="Arial"/>
           <w:color w:val="auto"/>
@@ -5547,7 +5547,7 @@
     </w:p>
     <w:p>
       <w:pPr>
-        <w:pStyle w:val="berschrift5"/>
+        <w:pStyle w:val="Heading5"/>
         <w:rPr>
           <w:rFonts w:ascii="Arial" w:hAnsi="Arial" w:cs="Arial"/>
           <w:color w:val="auto"/>
@@ -5563,7 +5563,7 @@
     </w:p>
     <w:p>
       <w:pPr>
-        <w:pStyle w:val="berschrift5"/>
+        <w:pStyle w:val="Heading5"/>
         <w:rPr>
           <w:rFonts w:ascii="Arial" w:hAnsi="Arial" w:cs="Arial"/>
           <w:color w:val="auto"/>
@@ -5579,7 +5579,7 @@
     </w:p>
     <w:p>
       <w:pPr>
-        <w:pStyle w:val="berschrift4"/>
+        <w:pStyle w:val="Heading4"/>
         <w:rPr>
           <w:rFonts w:ascii="Arial" w:hAnsi="Arial" w:cs="Arial"/>
           <w:b/>
@@ -5590,7 +5590,7 @@
       </w:pPr>
       <w:r>
         <w:rPr>
-          <w:rStyle w:val="Fett"/>
+          <w:rStyle w:val="Strong"/>
           <w:rFonts w:ascii="Arial" w:hAnsi="Arial" w:cs="Arial"/>
           <w:b w:val="0"/>
           <w:i w:val="0"/>
@@ -5630,7 +5630,7 @@
     </w:p>
     <w:p>
       <w:pPr>
-        <w:pStyle w:val="berschrift2"/>
+        <w:pStyle w:val="Heading2"/>
       </w:pPr>
       <w:bookmarkStart w:id="15" w:name="_Toc232498467"/>
       <w:r>
@@ -5651,7 +5651,7 @@
     </w:p>
     <w:p>
       <w:pPr>
-        <w:pStyle w:val="Textkrper"/>
+        <w:pStyle w:val="BodyText"/>
         <w:numPr>
           <w:ilvl w:val="0"/>
           <w:numId w:val="3"/>
@@ -5675,7 +5675,7 @@
     </w:p>
     <w:p>
       <w:pPr>
-        <w:pStyle w:val="Textkrper"/>
+        <w:pStyle w:val="BodyText"/>
         <w:numPr>
           <w:ilvl w:val="0"/>
           <w:numId w:val="3"/>
@@ -5696,7 +5696,7 @@
     </w:p>
     <w:p>
       <w:pPr>
-        <w:pStyle w:val="Textkrper"/>
+        <w:pStyle w:val="BodyText"/>
         <w:numPr>
           <w:ilvl w:val="0"/>
           <w:numId w:val="3"/>
@@ -5717,7 +5717,7 @@
     </w:p>
     <w:p>
       <w:pPr>
-        <w:pStyle w:val="Textkrper"/>
+        <w:pStyle w:val="BodyText"/>
         <w:numPr>
           <w:ilvl w:val="0"/>
           <w:numId w:val="3"/>
@@ -5738,7 +5738,7 @@
     </w:p>
     <w:p>
       <w:pPr>
-        <w:pStyle w:val="Textkrper"/>
+        <w:pStyle w:val="BodyText"/>
         <w:spacing w:line="276" w:lineRule="auto"/>
         <w:jc w:val="both"/>
         <w:rPr>
@@ -5748,7 +5748,7 @@
     </w:p>
     <w:p>
       <w:pPr>
-        <w:pStyle w:val="Textkrper"/>
+        <w:pStyle w:val="BodyText"/>
         <w:spacing w:line="276" w:lineRule="auto"/>
         <w:jc w:val="both"/>
         <w:rPr>
@@ -5780,7 +5780,7 @@
     </w:p>
     <w:p>
       <w:pPr>
-        <w:pStyle w:val="berschrift1"/>
+        <w:pStyle w:val="Heading1"/>
       </w:pPr>
       <w:bookmarkStart w:id="16" w:name="_Toc232498468"/>
       <w:bookmarkStart w:id="17" w:name="_Toc177395650"/>
@@ -5805,7 +5805,7 @@
     </w:p>
     <w:p>
       <w:pPr>
-        <w:pStyle w:val="berschrift2"/>
+        <w:pStyle w:val="Heading2"/>
       </w:pPr>
       <w:bookmarkStart w:id="19" w:name="_Toc232498469"/>
       <w:r>
@@ -5913,7 +5913,7 @@
     </w:p>
     <w:p>
       <w:pPr>
-        <w:pStyle w:val="berschrift2"/>
+        <w:pStyle w:val="Heading2"/>
       </w:pPr>
       <w:r>
         <w:t>Energiekonzept</w:t>
@@ -5921,7 +5921,7 @@
     </w:p>
     <w:p>
       <w:pPr>
-        <w:pStyle w:val="berschrift4"/>
+        <w:pStyle w:val="Heading4"/>
         <w:rPr>
           <w:rFonts w:ascii="Arial" w:hAnsi="Arial" w:cs="Arial"/>
           <w:b/>
@@ -5954,7 +5954,7 @@
       </w:pPr>
       <w:r>
         <w:rPr>
-          <w:rStyle w:val="Fett"/>
+          <w:rStyle w:val="Strong"/>
           <w:rFonts w:ascii="Arial" w:hAnsi="Arial" w:cs="Arial"/>
         </w:rPr>
         <w:t>Sleep-Modus</w:t>
@@ -5967,7 +5967,7 @@
       </w:r>
       <w:r>
         <w:rPr>
-          <w:rStyle w:val="Fett"/>
+          <w:rStyle w:val="Strong"/>
           <w:rFonts w:ascii="Arial" w:hAnsi="Arial" w:cs="Arial"/>
         </w:rPr>
         <w:t>5 Minuten</w:t>
@@ -5980,7 +5980,7 @@
       </w:r>
       <w:r>
         <w:rPr>
-          <w:rStyle w:val="Fett"/>
+          <w:rStyle w:val="Strong"/>
           <w:rFonts w:ascii="Arial" w:hAnsi="Arial" w:cs="Arial"/>
         </w:rPr>
         <w:t>Deep Sleep-Modus</w:t>
@@ -6005,7 +6005,7 @@
       </w:pPr>
       <w:r>
         <w:rPr>
-          <w:rStyle w:val="Fett"/>
+          <w:rStyle w:val="Strong"/>
           <w:rFonts w:ascii="Arial" w:hAnsi="Arial" w:cs="Arial"/>
         </w:rPr>
         <w:t>Aktivierungsphase</w:t>
@@ -6018,7 +6018,7 @@
       </w:r>
       <w:r>
         <w:rPr>
-          <w:rStyle w:val="Fett"/>
+          <w:rStyle w:val="Strong"/>
           <w:rFonts w:ascii="Arial" w:hAnsi="Arial" w:cs="Arial"/>
         </w:rPr>
         <w:t>2 Minuten</w:t>
@@ -6043,7 +6043,7 @@
       </w:pPr>
       <w:r>
         <w:rPr>
-          <w:rStyle w:val="Fett"/>
+          <w:rStyle w:val="Strong"/>
           <w:rFonts w:ascii="Arial" w:hAnsi="Arial" w:cs="Arial"/>
         </w:rPr>
         <w:t>Zyklus</w:t>
@@ -6056,7 +6056,7 @@
       </w:r>
       <w:r>
         <w:rPr>
-          <w:rStyle w:val="Fett"/>
+          <w:rStyle w:val="Strong"/>
           <w:rFonts w:ascii="Arial" w:hAnsi="Arial" w:cs="Arial"/>
         </w:rPr>
         <w:t>Akkulaufzeit</w:t>
@@ -6070,7 +6070,7 @@
     </w:p>
     <w:p>
       <w:pPr>
-        <w:pStyle w:val="berschrift4"/>
+        <w:pStyle w:val="Heading4"/>
         <w:rPr>
           <w:rFonts w:ascii="Arial" w:hAnsi="Arial" w:cs="Arial"/>
           <w:b/>
@@ -6103,7 +6103,7 @@
       </w:pPr>
       <w:r>
         <w:rPr>
-          <w:rStyle w:val="Fett"/>
+          <w:rStyle w:val="Strong"/>
           <w:rFonts w:ascii="Arial" w:hAnsi="Arial" w:cs="Arial"/>
         </w:rPr>
         <w:t>Dauerbetrieb</w:t>
@@ -6116,7 +6116,7 @@
       </w:r>
       <w:r>
         <w:rPr>
-          <w:rStyle w:val="Fett"/>
+          <w:rStyle w:val="Strong"/>
           <w:rFonts w:ascii="Arial" w:hAnsi="Arial" w:cs="Arial"/>
         </w:rPr>
         <w:t>permanent</w:t>
@@ -6129,7 +6129,7 @@
       </w:r>
       <w:r>
         <w:rPr>
-          <w:rStyle w:val="Fett"/>
+          <w:rStyle w:val="Strong"/>
           <w:rFonts w:ascii="Arial" w:hAnsi="Arial" w:cs="Arial"/>
         </w:rPr>
         <w:t>dauerhafte Verfügbarkeit</w:t>
@@ -6145,13 +6145,13 @@
       <w:pPr>
         <w:spacing w:after="0" w:line="240" w:lineRule="auto"/>
         <w:rPr>
-          <w:rStyle w:val="Fett"/>
-          <w:rFonts w:ascii="Arial" w:hAnsi="Arial" w:cs="Arial"/>
-        </w:rPr>
-      </w:pPr>
-      <w:r>
-        <w:rPr>
-          <w:rStyle w:val="Fett"/>
+          <w:rStyle w:val="Strong"/>
+          <w:rFonts w:ascii="Arial" w:hAnsi="Arial" w:cs="Arial"/>
+        </w:rPr>
+      </w:pPr>
+      <w:r>
+        <w:rPr>
+          <w:rStyle w:val="Strong"/>
           <w:rFonts w:ascii="Arial" w:hAnsi="Arial" w:cs="Arial"/>
         </w:rPr>
         <w:br w:type="page"/>
@@ -6159,7 +6159,7 @@
     </w:p>
     <w:p>
       <w:pPr>
-        <w:pStyle w:val="berschrift2"/>
+        <w:pStyle w:val="Heading2"/>
       </w:pPr>
       <w:r>
         <w:lastRenderedPageBreak/>
@@ -6168,7 +6168,7 @@
     </w:p>
     <w:p>
       <w:pPr>
-        <w:pStyle w:val="berschrift3"/>
+        <w:pStyle w:val="Heading3"/>
         <w:numPr>
           <w:ilvl w:val="2"/>
           <w:numId w:val="1"/>
@@ -6225,7 +6225,7 @@
     </w:p>
     <w:p>
       <w:pPr>
-        <w:pStyle w:val="Listenabsatz"/>
+        <w:pStyle w:val="ListParagraph"/>
         <w:numPr>
           <w:ilvl w:val="0"/>
           <w:numId w:val="16"/>
@@ -6243,7 +6243,7 @@
     </w:p>
     <w:p>
       <w:pPr>
-        <w:pStyle w:val="Listenabsatz"/>
+        <w:pStyle w:val="ListParagraph"/>
         <w:numPr>
           <w:ilvl w:val="0"/>
           <w:numId w:val="17"/>
@@ -6261,7 +6261,7 @@
     </w:p>
     <w:p>
       <w:pPr>
-        <w:pStyle w:val="Listenabsatz"/>
+        <w:pStyle w:val="ListParagraph"/>
         <w:numPr>
           <w:ilvl w:val="0"/>
           <w:numId w:val="17"/>
@@ -6279,7 +6279,7 @@
     </w:p>
     <w:p>
       <w:pPr>
-        <w:pStyle w:val="Listenabsatz"/>
+        <w:pStyle w:val="ListParagraph"/>
         <w:numPr>
           <w:ilvl w:val="0"/>
           <w:numId w:val="17"/>
@@ -6297,7 +6297,7 @@
     </w:p>
     <w:p>
       <w:pPr>
-        <w:pStyle w:val="Listenabsatz"/>
+        <w:pStyle w:val="ListParagraph"/>
         <w:numPr>
           <w:ilvl w:val="0"/>
           <w:numId w:val="17"/>
@@ -6315,7 +6315,7 @@
     </w:p>
     <w:p>
       <w:pPr>
-        <w:pStyle w:val="Listenabsatz"/>
+        <w:pStyle w:val="ListParagraph"/>
         <w:numPr>
           <w:ilvl w:val="0"/>
           <w:numId w:val="16"/>
@@ -6333,7 +6333,7 @@
     </w:p>
     <w:p>
       <w:pPr>
-        <w:pStyle w:val="Listenabsatz"/>
+        <w:pStyle w:val="ListParagraph"/>
         <w:numPr>
           <w:ilvl w:val="0"/>
           <w:numId w:val="18"/>
@@ -6351,7 +6351,7 @@
     </w:p>
     <w:p>
       <w:pPr>
-        <w:pStyle w:val="Listenabsatz"/>
+        <w:pStyle w:val="ListParagraph"/>
         <w:numPr>
           <w:ilvl w:val="0"/>
           <w:numId w:val="18"/>
@@ -6369,7 +6369,7 @@
     </w:p>
     <w:p>
       <w:pPr>
-        <w:pStyle w:val="Listenabsatz"/>
+        <w:pStyle w:val="ListParagraph"/>
         <w:numPr>
           <w:ilvl w:val="0"/>
           <w:numId w:val="18"/>
@@ -6399,7 +6399,7 @@
     </w:p>
     <w:p>
       <w:pPr>
-        <w:pStyle w:val="berschrift3"/>
+        <w:pStyle w:val="Heading3"/>
         <w:numPr>
           <w:ilvl w:val="2"/>
           <w:numId w:val="1"/>
@@ -6431,7 +6431,7 @@
     </w:p>
     <w:p>
       <w:pPr>
-        <w:pStyle w:val="Listenabsatz"/>
+        <w:pStyle w:val="ListParagraph"/>
         <w:numPr>
           <w:ilvl w:val="0"/>
           <w:numId w:val="13"/>
@@ -6449,7 +6449,7 @@
     </w:p>
     <w:p>
       <w:pPr>
-        <w:pStyle w:val="Listenabsatz"/>
+        <w:pStyle w:val="ListParagraph"/>
         <w:numPr>
           <w:ilvl w:val="0"/>
           <w:numId w:val="13"/>
@@ -6467,7 +6467,7 @@
     </w:p>
     <w:p>
       <w:pPr>
-        <w:pStyle w:val="berschrift3"/>
+        <w:pStyle w:val="Heading3"/>
         <w:numPr>
           <w:ilvl w:val="2"/>
           <w:numId w:val="1"/>
@@ -6499,7 +6499,7 @@
     </w:p>
     <w:p>
       <w:pPr>
-        <w:pStyle w:val="Listenabsatz"/>
+        <w:pStyle w:val="ListParagraph"/>
         <w:numPr>
           <w:ilvl w:val="0"/>
           <w:numId w:val="15"/>
@@ -6517,7 +6517,7 @@
     </w:p>
     <w:p>
       <w:pPr>
-        <w:pStyle w:val="Listenabsatz"/>
+        <w:pStyle w:val="ListParagraph"/>
         <w:numPr>
           <w:ilvl w:val="0"/>
           <w:numId w:val="15"/>
@@ -6547,7 +6547,7 @@
     </w:p>
     <w:p>
       <w:pPr>
-        <w:pStyle w:val="Listenabsatz"/>
+        <w:pStyle w:val="ListParagraph"/>
         <w:numPr>
           <w:ilvl w:val="0"/>
           <w:numId w:val="15"/>
@@ -6565,7 +6565,7 @@
     </w:p>
     <w:p>
       <w:pPr>
-        <w:pStyle w:val="berschrift3"/>
+        <w:pStyle w:val="Heading3"/>
         <w:numPr>
           <w:ilvl w:val="2"/>
           <w:numId w:val="1"/>
@@ -6592,12 +6592,21 @@
           <w:bCs/>
           <w:color w:val="auto"/>
         </w:rPr>
+        <w:t>werk</w:t>
+      </w:r>
+      <w:r>
+        <w:rPr>
+          <w:rFonts w:ascii="Arial" w:hAnsi="Arial" w:cs="Arial"/>
+          <w:b/>
+          <w:bCs/>
+          <w:color w:val="auto"/>
+        </w:rPr>
         <w:t>:</w:t>
       </w:r>
     </w:p>
     <w:p>
       <w:pPr>
-        <w:pStyle w:val="Listenabsatz"/>
+        <w:pStyle w:val="ListParagraph"/>
         <w:numPr>
           <w:ilvl w:val="0"/>
           <w:numId w:val="14"/>
@@ -6610,12 +6619,24 @@
         <w:rPr>
           <w:lang w:val="de-DE"/>
         </w:rPr>
-        <w:t>Beim Mesh-Netz werden Daten per WLAN Protokoll zum Main Board weitergegeben</w:t>
-      </w:r>
-    </w:p>
-    <w:p>
-      <w:pPr>
-        <w:pStyle w:val="Listenabsatz"/>
+        <w:t>Beim Mesh-Netz</w:t>
+      </w:r>
+      <w:r>
+        <w:rPr>
+          <w:lang w:val="de-DE"/>
+        </w:rPr>
+        <w:t>werk</w:t>
+      </w:r>
+      <w:r>
+        <w:rPr>
+          <w:lang w:val="de-DE"/>
+        </w:rPr>
+        <w:t xml:space="preserve"> werden Daten per WLAN Protokoll zum Main Board weitergegeben</w:t>
+      </w:r>
+    </w:p>
+    <w:p>
+      <w:pPr>
+        <w:pStyle w:val="ListParagraph"/>
         <w:numPr>
           <w:ilvl w:val="0"/>
           <w:numId w:val="14"/>
@@ -6639,7 +6660,7 @@
     </w:p>
     <w:p>
       <w:pPr>
-        <w:pStyle w:val="Listenabsatz"/>
+        <w:pStyle w:val="ListParagraph"/>
         <w:numPr>
           <w:ilvl w:val="0"/>
           <w:numId w:val="14"/>
@@ -6657,7 +6678,7 @@
     </w:p>
     <w:p>
       <w:pPr>
-        <w:pStyle w:val="berschrift3"/>
+        <w:pStyle w:val="Heading3"/>
         <w:numPr>
           <w:ilvl w:val="2"/>
           <w:numId w:val="1"/>
@@ -6689,7 +6710,7 @@
     </w:p>
     <w:p>
       <w:pPr>
-        <w:pStyle w:val="Listenabsatz"/>
+        <w:pStyle w:val="ListParagraph"/>
         <w:numPr>
           <w:ilvl w:val="0"/>
           <w:numId w:val="19"/>
@@ -6719,7 +6740,7 @@
     </w:p>
     <w:p>
       <w:pPr>
-        <w:pStyle w:val="Listenabsatz"/>
+        <w:pStyle w:val="ListParagraph"/>
         <w:numPr>
           <w:ilvl w:val="0"/>
           <w:numId w:val="19"/>
@@ -6732,14 +6753,64 @@
         <w:rPr>
           <w:lang w:val="de-DE"/>
         </w:rPr>
-        <w:t>Für die Darstellung wird HTML und CSS benutzt, da diese fast immer, für Websites benutzt werden</w:t>
-      </w:r>
-    </w:p>
-    <w:p>
-      <w:pPr>
+        <w:t>Für die Darstellung wird HTML und CSS benutzt, da diese fast immer</w:t>
+      </w:r>
+      <w:r>
         <w:rPr>
           <w:lang w:val="de-DE"/>
         </w:rPr>
+        <w:t xml:space="preserve"> für Websites benutzt werden</w:t>
+      </w:r>
+    </w:p>
+    <w:p>
+      <w:pPr>
+        <w:pStyle w:val="ListParagraph"/>
+        <w:numPr>
+          <w:ilvl w:val="0"/>
+          <w:numId w:val="19"/>
+        </w:numPr>
+        <w:rPr>
+          <w:lang w:val="de-DE"/>
+        </w:rPr>
+      </w:pPr>
+      <w:r>
+        <w:rPr>
+          <w:lang w:val="de-DE"/>
+        </w:rPr>
+        <w:t>Die Website benutzt die Daten des ESP32, welche bei der SD-Karte gespeichert werden</w:t>
+      </w:r>
+    </w:p>
+    <w:p>
+      <w:pPr>
+        <w:pStyle w:val="ListParagraph"/>
+        <w:numPr>
+          <w:ilvl w:val="0"/>
+          <w:numId w:val="19"/>
+        </w:numPr>
+        <w:rPr>
+          <w:lang w:val="de-DE"/>
+        </w:rPr>
+      </w:pPr>
+      <w:r>
+        <w:rPr>
+          <w:lang w:val="de-DE"/>
+        </w:rPr>
+        <w:t>Mithilfe dieser Daten, hat die Website die Möglichkeit, die Daten zu benutzen und sinnvoll in einer Graphischen Sicht darzustellen</w:t>
+      </w:r>
+    </w:p>
+    <w:p>
+      <w:pPr>
+        <w:ind w:left="360"/>
+        <w:rPr>
+          <w:lang w:val="de-DE"/>
+        </w:rPr>
+      </w:pPr>
+    </w:p>
+    <w:p>
+      <w:pPr>
+        <w:rPr>
+          <w:lang w:val="de-DE"/>
+        </w:rPr>
       </w:pPr>
     </w:p>
     <w:p>
@@ -6757,7 +6828,7 @@
     </w:p>
     <w:p>
       <w:pPr>
-        <w:pStyle w:val="berschrift2"/>
+        <w:pStyle w:val="Heading2"/>
         <w:spacing w:line="240" w:lineRule="auto"/>
       </w:pPr>
       <w:r>
@@ -6834,7 +6905,7 @@
     </w:p>
     <w:p>
       <w:pPr>
-        <w:pStyle w:val="berschrift2"/>
+        <w:pStyle w:val="Heading2"/>
       </w:pPr>
       <w:bookmarkStart w:id="20" w:name="_Toc232498470"/>
       <w:r>
@@ -8718,7 +8789,7 @@
     </w:p>
     <w:p>
       <w:pPr>
-        <w:pStyle w:val="berschrift2"/>
+        <w:pStyle w:val="Heading2"/>
       </w:pPr>
       <w:bookmarkStart w:id="21" w:name="_Toc232498471"/>
       <w:r>
@@ -10269,7 +10340,7 @@
     </w:p>
     <w:p>
       <w:pPr>
-        <w:pStyle w:val="berschrift2"/>
+        <w:pStyle w:val="Heading2"/>
       </w:pPr>
       <w:bookmarkStart w:id="22" w:name="_Toc232498472"/>
       <w:r>
@@ -11136,7 +11207,7 @@
     </w:p>
     <w:p>
       <w:pPr>
-        <w:pStyle w:val="berschrift2"/>
+        <w:pStyle w:val="Heading2"/>
       </w:pPr>
       <w:bookmarkStart w:id="23" w:name="_Toc232498473"/>
       <w:r>
@@ -12073,7 +12144,7 @@
     </w:p>
     <w:p>
       <w:pPr>
-        <w:pStyle w:val="berschrift1"/>
+        <w:pStyle w:val="Heading1"/>
       </w:pPr>
       <w:bookmarkStart w:id="24" w:name="_Toc232498482"/>
       <w:bookmarkStart w:id="25" w:name="_Toc177395651"/>
@@ -12094,7 +12165,7 @@
     </w:p>
     <w:p>
       <w:pPr>
-        <w:pStyle w:val="berschrift2"/>
+        <w:pStyle w:val="Heading2"/>
       </w:pPr>
       <w:bookmarkStart w:id="27" w:name="_Toc232498484"/>
       <w:r>
@@ -12143,7 +12214,7 @@
     </w:p>
     <w:p>
       <w:pPr>
-        <w:pStyle w:val="berschrift2"/>
+        <w:pStyle w:val="Heading2"/>
       </w:pPr>
       <w:bookmarkStart w:id="28" w:name="_Toc232498487"/>
       <w:r>
@@ -12250,7 +12321,7 @@
     </w:p>
     <w:p>
       <w:pPr>
-        <w:pStyle w:val="berschrift1"/>
+        <w:pStyle w:val="Heading1"/>
       </w:pPr>
       <w:bookmarkStart w:id="29" w:name="_Toc232498488"/>
       <w:bookmarkStart w:id="30" w:name="_Toc177395652"/>
@@ -12274,7 +12345,7 @@
     </w:p>
     <w:p>
       <w:pPr>
-        <w:pStyle w:val="berschrift2"/>
+        <w:pStyle w:val="Heading2"/>
       </w:pPr>
       <w:r>
         <w:t>Aufteilung in Hardware und Software:</w:t>
@@ -12574,7 +12645,7 @@
           </w:tcPr>
           <w:p>
             <w:pPr>
-              <w:pStyle w:val="Listenabsatz"/>
+              <w:pStyle w:val="ListParagraph"/>
               <w:spacing w:before="20" w:after="20"/>
               <w:ind w:left="360"/>
               <w:rPr>
@@ -14278,7 +14349,7 @@
     </w:p>
     <w:p>
       <w:pPr>
-        <w:pStyle w:val="berschrift1"/>
+        <w:pStyle w:val="Heading1"/>
       </w:pPr>
       <w:bookmarkStart w:id="32" w:name="_Toc232498489"/>
       <w:bookmarkStart w:id="33" w:name="_Toc177395653"/>
@@ -14292,7 +14363,7 @@
     </w:p>
     <w:p>
       <w:pPr>
-        <w:pStyle w:val="berschrift2"/>
+        <w:pStyle w:val="Heading2"/>
         <w:numPr>
           <w:ilvl w:val="0"/>
           <w:numId w:val="0"/>
@@ -14355,7 +14426,7 @@
     </w:p>
     <w:p>
       <w:pPr>
-        <w:pStyle w:val="berschrift2"/>
+        <w:pStyle w:val="Heading2"/>
         <w:spacing w:line="300" w:lineRule="exact"/>
       </w:pPr>
       <w:bookmarkStart w:id="36" w:name="_Toc232498491"/>
@@ -14507,7 +14578,7 @@
     </w:p>
     <w:p>
       <w:pPr>
-        <w:pStyle w:val="berschrift2"/>
+        <w:pStyle w:val="Heading2"/>
         <w:spacing w:line="300" w:lineRule="exact"/>
       </w:pPr>
       <w:bookmarkStart w:id="37" w:name="_Toc232498492"/>
@@ -14628,7 +14699,7 @@
     </w:p>
     <w:p>
       <w:pPr>
-        <w:pStyle w:val="berschrift2"/>
+        <w:pStyle w:val="Heading2"/>
         <w:spacing w:line="300" w:lineRule="exact"/>
       </w:pPr>
       <w:bookmarkStart w:id="38" w:name="_Toc232498493"/>
@@ -14770,7 +14841,7 @@
     </w:p>
     <w:p>
       <w:pPr>
-        <w:pStyle w:val="berschrift2"/>
+        <w:pStyle w:val="Heading2"/>
         <w:spacing w:line="300" w:lineRule="exact"/>
       </w:pPr>
       <w:bookmarkStart w:id="39" w:name="_Toc232498494"/>
@@ -15142,7 +15213,7 @@
     </w:p>
     <w:p>
       <w:pPr>
-        <w:pStyle w:val="berschrift1"/>
+        <w:pStyle w:val="Heading1"/>
       </w:pPr>
       <w:bookmarkStart w:id="40" w:name="_Toc232498495"/>
       <w:bookmarkStart w:id="41" w:name="_Toc177395654"/>
@@ -15173,7 +15244,7 @@
     </w:p>
     <w:p>
       <w:pPr>
-        <w:pStyle w:val="berschrift2"/>
+        <w:pStyle w:val="Heading2"/>
       </w:pPr>
       <w:bookmarkStart w:id="43" w:name="_Toc232498496"/>
       <w:r>
@@ -15331,7 +15402,7 @@
     </w:p>
     <w:p>
       <w:pPr>
-        <w:pStyle w:val="berschrift2"/>
+        <w:pStyle w:val="Heading2"/>
       </w:pPr>
       <w:bookmarkStart w:id="44" w:name="_Toc232498497"/>
       <w:r>
@@ -15341,7 +15412,7 @@
     </w:p>
     <w:p>
       <w:pPr>
-        <w:pStyle w:val="Listenabsatz"/>
+        <w:pStyle w:val="ListParagraph"/>
         <w:numPr>
           <w:ilvl w:val="0"/>
           <w:numId w:val="2"/>
@@ -15375,7 +15446,7 @@
     </w:p>
     <w:p>
       <w:pPr>
-        <w:pStyle w:val="Listenabsatz"/>
+        <w:pStyle w:val="ListParagraph"/>
         <w:numPr>
           <w:ilvl w:val="0"/>
           <w:numId w:val="2"/>
@@ -15409,7 +15480,7 @@
     </w:p>
     <w:p>
       <w:pPr>
-        <w:pStyle w:val="Listenabsatz"/>
+        <w:pStyle w:val="ListParagraph"/>
         <w:numPr>
           <w:ilvl w:val="0"/>
           <w:numId w:val="2"/>
@@ -15451,7 +15522,7 @@
     </w:p>
     <w:p>
       <w:pPr>
-        <w:pStyle w:val="berschrift2"/>
+        <w:pStyle w:val="Heading2"/>
       </w:pPr>
       <w:bookmarkStart w:id="45" w:name="_Toc232498498"/>
       <w:r>
@@ -16057,7 +16128,7 @@
     </w:p>
     <w:p>
       <w:pPr>
-        <w:pStyle w:val="berschrift2"/>
+        <w:pStyle w:val="Heading2"/>
       </w:pPr>
       <w:bookmarkStart w:id="46" w:name="_Toc232498499"/>
       <w:r>
@@ -16205,7 +16276,7 @@
     </w:p>
     <w:p>
       <w:pPr>
-        <w:pStyle w:val="berschrift1"/>
+        <w:pStyle w:val="Heading1"/>
       </w:pPr>
       <w:bookmarkStart w:id="47" w:name="_Toc232498500"/>
       <w:bookmarkStart w:id="48" w:name="_Toc177395655"/>
@@ -16861,7 +16932,7 @@
     </w:p>
     <w:p>
       <w:pPr>
-        <w:pStyle w:val="berschrift1"/>
+        <w:pStyle w:val="Heading1"/>
         <w:numPr>
           <w:ilvl w:val="0"/>
           <w:numId w:val="0"/>
@@ -16873,7 +16944,7 @@
     </w:p>
     <w:p>
       <w:pPr>
-        <w:pStyle w:val="berschrift1"/>
+        <w:pStyle w:val="Heading1"/>
       </w:pPr>
       <w:bookmarkStart w:id="50" w:name="_Toc232498501"/>
       <w:bookmarkStart w:id="51" w:name="_Toc177395656"/>
@@ -17331,7 +17402,7 @@
     </w:p>
     <w:p>
       <w:pPr>
-        <w:pStyle w:val="berschrift1"/>
+        <w:pStyle w:val="Heading1"/>
       </w:pPr>
       <w:bookmarkStart w:id="53" w:name="_Toc232498502"/>
       <w:bookmarkStart w:id="54" w:name="_Toc177395657"/>
@@ -18431,7 +18502,7 @@
 <w:ftr xmlns:wpc="http://schemas.microsoft.com/office/word/2010/wordprocessingCanvas" xmlns:cx="http://schemas.microsoft.com/office/drawing/2014/chartex" xmlns:cx1="http://schemas.microsoft.com/office/drawing/2015/9/8/chartex" xmlns:cx2="http://schemas.microsoft.com/office/drawing/2015/10/21/chartex" xmlns:cx3="http://schemas.microsoft.com/office/drawing/2016/5/9/chartex" xmlns:cx4="http://schemas.microsoft.com/office/drawing/2016/5/10/chartex" xmlns:cx5="http://schemas.microsoft.com/office/drawing/2016/5/11/chartex" xmlns:cx6="http://schemas.microsoft.com/office/drawing/2016/5/12/chartex" xmlns:cx7="http://schemas.microsoft.com/office/drawing/2016/5/13/chartex" xmlns:cx8="http://schemas.microsoft.com/office/drawing/2016/5/14/chartex" xmlns:mc="http://schemas.openxmlformats.org/markup-compatibility/2006" xmlns:aink="http://schemas.microsoft.com/office/drawing/2016/ink" xmlns:am3d="http://schemas.microsoft.com/office/drawing/2017/model3d" xmlns:o="urn:schemas-microsoft-com:office:office" xmlns:oel="http://schemas.microsoft.com/office/2019/extlst" xmlns:r="http://schemas.openxmlformats.org/officeDocument/2006/relationships" xmlns:m="http://schemas.openxmlformats.org/officeDocument/2006/math" xmlns:v="urn:schemas-microsoft-com:vml" xmlns:wp14="http://schemas.microsoft.com/office/word/2010/wordprocessingDrawing" xmlns:wp="http://schemas.openxmlformats.org/drawingml/2006/wordprocessingDrawing" xmlns:w10="urn:schemas-microsoft-com:office:word" xmlns:w="http://schemas.openxmlformats.org/wordprocessingml/2006/main" xmlns:w14="http://schemas.microsoft.com/office/word/2010/wordml" xmlns:w15="http://schemas.microsoft.com/office/word/2012/wordml" xmlns:w16cex="http://schemas.microsoft.com/office/word/2018/wordml/cex" xmlns:w16cid="http://schemas.microsoft.com/office/word/2016/wordml/cid" xmlns:w16="http://schemas.microsoft.com/office/word/2018/wordml" xmlns:w16du="http://schemas.microsoft.com/office/word/2023/wordml/word16du" xmlns:w16sdtdh="http://schemas.microsoft.com/office/word/2020/wordml/sdtdatahash" xmlns:w16se="http://schemas.microsoft.com/office/word/2015/wordml/symex" xmlns:wpg="http://schemas.microsoft.com/office/word/2010/wordprocessingGroup" xmlns:wpi="http://schemas.microsoft.com/office/word/2010/wordprocessingInk" xmlns:wne="http://schemas.microsoft.com/office/word/2006/wordml" xmlns:wps="http://schemas.microsoft.com/office/word/2010/wordprocessingShape" mc:Ignorable="w14 w15 w16se w16cid w16 w16cex w16sdtdh w16du wp14">
   <w:p>
     <w:pPr>
-      <w:pStyle w:val="Fuzeile"/>
+      <w:pStyle w:val="Footer"/>
     </w:pPr>
     <w:r>
       <w:rPr>
@@ -18561,7 +18632,7 @@
 <w:ftr xmlns:wpc="http://schemas.microsoft.com/office/word/2010/wordprocessingCanvas" xmlns:cx="http://schemas.microsoft.com/office/drawing/2014/chartex" xmlns:cx1="http://schemas.microsoft.com/office/drawing/2015/9/8/chartex" xmlns:cx2="http://schemas.microsoft.com/office/drawing/2015/10/21/chartex" xmlns:cx3="http://schemas.microsoft.com/office/drawing/2016/5/9/chartex" xmlns:cx4="http://schemas.microsoft.com/office/drawing/2016/5/10/chartex" xmlns:cx5="http://schemas.microsoft.com/office/drawing/2016/5/11/chartex" xmlns:cx6="http://schemas.microsoft.com/office/drawing/2016/5/12/chartex" xmlns:cx7="http://schemas.microsoft.com/office/drawing/2016/5/13/chartex" xmlns:cx8="http://schemas.microsoft.com/office/drawing/2016/5/14/chartex" xmlns:mc="http://schemas.openxmlformats.org/markup-compatibility/2006" xmlns:aink="http://schemas.microsoft.com/office/drawing/2016/ink" xmlns:am3d="http://schemas.microsoft.com/office/drawing/2017/model3d" xmlns:o="urn:schemas-microsoft-com:office:office" xmlns:oel="http://schemas.microsoft.com/office/2019/extlst" xmlns:r="http://schemas.openxmlformats.org/officeDocument/2006/relationships" xmlns:m="http://schemas.openxmlformats.org/officeDocument/2006/math" xmlns:v="urn:schemas-microsoft-com:vml" xmlns:wp14="http://schemas.microsoft.com/office/word/2010/wordprocessingDrawing" xmlns:wp="http://schemas.openxmlformats.org/drawingml/2006/wordprocessingDrawing" xmlns:w10="urn:schemas-microsoft-com:office:word" xmlns:w="http://schemas.openxmlformats.org/wordprocessingml/2006/main" xmlns:w14="http://schemas.microsoft.com/office/word/2010/wordml" xmlns:w15="http://schemas.microsoft.com/office/word/2012/wordml" xmlns:w16cex="http://schemas.microsoft.com/office/word/2018/wordml/cex" xmlns:w16cid="http://schemas.microsoft.com/office/word/2016/wordml/cid" xmlns:w16="http://schemas.microsoft.com/office/word/2018/wordml" xmlns:w16du="http://schemas.microsoft.com/office/word/2023/wordml/word16du" xmlns:w16sdtdh="http://schemas.microsoft.com/office/word/2020/wordml/sdtdatahash" xmlns:w16se="http://schemas.microsoft.com/office/word/2015/wordml/symex" xmlns:wpg="http://schemas.microsoft.com/office/word/2010/wordprocessingGroup" xmlns:wpi="http://schemas.microsoft.com/office/word/2010/wordprocessingInk" xmlns:wne="http://schemas.microsoft.com/office/word/2006/wordml" xmlns:wps="http://schemas.microsoft.com/office/word/2010/wordprocessingShape" mc:Ignorable="w14 w15 w16se w16cid w16 w16cex w16sdtdh w16du wp14">
   <w:p>
     <w:pPr>
-      <w:pStyle w:val="Fuzeile"/>
+      <w:pStyle w:val="Footer"/>
       <w:pBdr>
         <w:top w:val="single" w:sz="4" w:space="1" w:color="000000"/>
       </w:pBdr>
@@ -18883,7 +18954,7 @@
   </w:p>
   <w:p>
     <w:pPr>
-      <w:pStyle w:val="Fuzeile"/>
+      <w:pStyle w:val="Footer"/>
       <w:pBdr>
         <w:top w:val="single" w:sz="4" w:space="1" w:color="000000"/>
       </w:pBdr>
@@ -18919,7 +18990,7 @@
   </w:p>
   <w:p>
     <w:pPr>
-      <w:pStyle w:val="Fuzeile"/>
+      <w:pStyle w:val="Footer"/>
       <w:pBdr>
         <w:top w:val="single" w:sz="4" w:space="1" w:color="000000"/>
       </w:pBdr>
@@ -18954,7 +19025,7 @@
 <w:ftr xmlns:wpc="http://schemas.microsoft.com/office/word/2010/wordprocessingCanvas" xmlns:cx="http://schemas.microsoft.com/office/drawing/2014/chartex" xmlns:cx1="http://schemas.microsoft.com/office/drawing/2015/9/8/chartex" xmlns:cx2="http://schemas.microsoft.com/office/drawing/2015/10/21/chartex" xmlns:cx3="http://schemas.microsoft.com/office/drawing/2016/5/9/chartex" xmlns:cx4="http://schemas.microsoft.com/office/drawing/2016/5/10/chartex" xmlns:cx5="http://schemas.microsoft.com/office/drawing/2016/5/11/chartex" xmlns:cx6="http://schemas.microsoft.com/office/drawing/2016/5/12/chartex" xmlns:cx7="http://schemas.microsoft.com/office/drawing/2016/5/13/chartex" xmlns:cx8="http://schemas.microsoft.com/office/drawing/2016/5/14/chartex" xmlns:mc="http://schemas.openxmlformats.org/markup-compatibility/2006" xmlns:aink="http://schemas.microsoft.com/office/drawing/2016/ink" xmlns:am3d="http://schemas.microsoft.com/office/drawing/2017/model3d" xmlns:o="urn:schemas-microsoft-com:office:office" xmlns:oel="http://schemas.microsoft.com/office/2019/extlst" xmlns:r="http://schemas.openxmlformats.org/officeDocument/2006/relationships" xmlns:m="http://schemas.openxmlformats.org/officeDocument/2006/math" xmlns:v="urn:schemas-microsoft-com:vml" xmlns:wp14="http://schemas.microsoft.com/office/word/2010/wordprocessingDrawing" xmlns:wp="http://schemas.openxmlformats.org/drawingml/2006/wordprocessingDrawing" xmlns:w10="urn:schemas-microsoft-com:office:word" xmlns:w="http://schemas.openxmlformats.org/wordprocessingml/2006/main" xmlns:w14="http://schemas.microsoft.com/office/word/2010/wordml" xmlns:w15="http://schemas.microsoft.com/office/word/2012/wordml" xmlns:w16cex="http://schemas.microsoft.com/office/word/2018/wordml/cex" xmlns:w16cid="http://schemas.microsoft.com/office/word/2016/wordml/cid" xmlns:w16="http://schemas.microsoft.com/office/word/2018/wordml" xmlns:w16du="http://schemas.microsoft.com/office/word/2023/wordml/word16du" xmlns:w16sdtdh="http://schemas.microsoft.com/office/word/2020/wordml/sdtdatahash" xmlns:w16se="http://schemas.microsoft.com/office/word/2015/wordml/symex" xmlns:wpg="http://schemas.microsoft.com/office/word/2010/wordprocessingGroup" xmlns:wpi="http://schemas.microsoft.com/office/word/2010/wordprocessingInk" xmlns:wne="http://schemas.microsoft.com/office/word/2006/wordml" xmlns:wps="http://schemas.microsoft.com/office/word/2010/wordprocessingShape" mc:Ignorable="w14 w15 w16se w16cid w16 w16cex w16sdtdh w16du wp14">
   <w:p>
     <w:pPr>
-      <w:pStyle w:val="Fuzeile"/>
+      <w:pStyle w:val="Footer"/>
     </w:pPr>
     <w:r>
       <w:rPr>
@@ -19145,7 +19216,7 @@
         </w:tcPr>
         <w:p>
           <w:pPr>
-            <w:pStyle w:val="Kopfzeile"/>
+            <w:pStyle w:val="Header"/>
             <w:tabs>
               <w:tab w:val="clear" w:pos="4536"/>
               <w:tab w:val="clear" w:pos="9072"/>
@@ -19216,7 +19287,7 @@
         </w:tcPr>
         <w:p>
           <w:pPr>
-            <w:pStyle w:val="Kopfzeile"/>
+            <w:pStyle w:val="Header"/>
             <w:tabs>
               <w:tab w:val="clear" w:pos="4536"/>
               <w:tab w:val="clear" w:pos="9072"/>
@@ -19248,7 +19319,7 @@
         </w:tcPr>
         <w:p>
           <w:pPr>
-            <w:pStyle w:val="Kopfzeile"/>
+            <w:pStyle w:val="Header"/>
             <w:tabs>
               <w:tab w:val="clear" w:pos="4536"/>
               <w:tab w:val="clear" w:pos="9072"/>
@@ -19272,7 +19343,7 @@
         </w:p>
         <w:p>
           <w:pPr>
-            <w:pStyle w:val="Kopfzeile"/>
+            <w:pStyle w:val="Header"/>
             <w:tabs>
               <w:tab w:val="clear" w:pos="4536"/>
               <w:tab w:val="clear" w:pos="9072"/>
@@ -20668,7 +20739,7 @@
     <w:lvl w:ilvl="0">
       <w:start w:val="1"/>
       <w:numFmt w:val="decimal"/>
-      <w:pStyle w:val="berschrift1"/>
+      <w:pStyle w:val="Heading1"/>
       <w:lvlText w:val="%1."/>
       <w:lvlJc w:val="left"/>
       <w:pPr>
@@ -20681,7 +20752,7 @@
     <w:lvl w:ilvl="1">
       <w:start w:val="1"/>
       <w:numFmt w:val="decimal"/>
-      <w:pStyle w:val="berschrift2"/>
+      <w:pStyle w:val="Heading2"/>
       <w:isLgl/>
       <w:lvlText w:val="%1.%2"/>
       <w:lvlJc w:val="left"/>
@@ -22269,7 +22340,7 @@
     <w:lsdException w:name="Unresolved Mention" w:semiHidden="1" w:unhideWhenUsed="1"/>
     <w:lsdException w:name="Smart Link" w:semiHidden="1" w:unhideWhenUsed="1"/>
   </w:latentStyles>
-  <w:style w:type="paragraph" w:default="1" w:styleId="Standard">
+  <w:style w:type="paragraph" w:default="1" w:styleId="Normal">
     <w:name w:val="Normal"/>
     <w:qFormat/>
     <w:rsid w:val="00F4785B"/>
@@ -22282,11 +22353,11 @@
       <w:lang w:eastAsia="en-US"/>
     </w:rPr>
   </w:style>
-  <w:style w:type="paragraph" w:styleId="berschrift1">
+  <w:style w:type="paragraph" w:styleId="Heading1">
     <w:name w:val="heading 1"/>
-    <w:basedOn w:val="Standard"/>
-    <w:next w:val="Standard"/>
-    <w:link w:val="berschrift1Zchn"/>
+    <w:basedOn w:val="Normal"/>
+    <w:next w:val="Normal"/>
+    <w:link w:val="Heading1Char"/>
     <w:uiPriority w:val="9"/>
     <w:qFormat/>
     <w:rsid w:val="00B405A7"/>
@@ -22308,11 +22379,11 @@
       <w:lang w:val="de-DE"/>
     </w:rPr>
   </w:style>
-  <w:style w:type="paragraph" w:styleId="berschrift2">
+  <w:style w:type="paragraph" w:styleId="Heading2">
     <w:name w:val="heading 2"/>
-    <w:basedOn w:val="Standard"/>
-    <w:next w:val="Standard"/>
-    <w:link w:val="berschrift2Zchn"/>
+    <w:basedOn w:val="Normal"/>
+    <w:next w:val="Normal"/>
+    <w:link w:val="Heading2Char"/>
     <w:uiPriority w:val="9"/>
     <w:unhideWhenUsed/>
     <w:qFormat/>
@@ -22333,11 +22404,11 @@
       <w:lang w:val="de-DE"/>
     </w:rPr>
   </w:style>
-  <w:style w:type="paragraph" w:styleId="berschrift3">
+  <w:style w:type="paragraph" w:styleId="Heading3">
     <w:name w:val="heading 3"/>
-    <w:basedOn w:val="Standard"/>
-    <w:next w:val="Standard"/>
-    <w:link w:val="berschrift3Zchn"/>
+    <w:basedOn w:val="Normal"/>
+    <w:next w:val="Normal"/>
+    <w:link w:val="Heading3Char"/>
     <w:uiPriority w:val="9"/>
     <w:unhideWhenUsed/>
     <w:qFormat/>
@@ -22355,11 +22426,11 @@
       <w:szCs w:val="24"/>
     </w:rPr>
   </w:style>
-  <w:style w:type="paragraph" w:styleId="berschrift4">
+  <w:style w:type="paragraph" w:styleId="Heading4">
     <w:name w:val="heading 4"/>
-    <w:basedOn w:val="Standard"/>
-    <w:next w:val="Standard"/>
-    <w:link w:val="berschrift4Zchn"/>
+    <w:basedOn w:val="Normal"/>
+    <w:next w:val="Normal"/>
+    <w:link w:val="Heading4Char"/>
     <w:uiPriority w:val="9"/>
     <w:unhideWhenUsed/>
     <w:qFormat/>
@@ -22377,11 +22448,11 @@
       <w:color w:val="365F91" w:themeColor="accent1" w:themeShade="BF"/>
     </w:rPr>
   </w:style>
-  <w:style w:type="paragraph" w:styleId="berschrift5">
+  <w:style w:type="paragraph" w:styleId="Heading5">
     <w:name w:val="heading 5"/>
-    <w:basedOn w:val="Standard"/>
-    <w:next w:val="Standard"/>
-    <w:link w:val="berschrift5Zchn"/>
+    <w:basedOn w:val="Normal"/>
+    <w:next w:val="Normal"/>
+    <w:link w:val="Heading5Char"/>
     <w:uiPriority w:val="9"/>
     <w:unhideWhenUsed/>
     <w:qFormat/>
@@ -22397,11 +22468,11 @@
       <w:color w:val="365F91" w:themeColor="accent1" w:themeShade="BF"/>
     </w:rPr>
   </w:style>
-  <w:style w:type="paragraph" w:styleId="berschrift6">
+  <w:style w:type="paragraph" w:styleId="Heading6">
     <w:name w:val="heading 6"/>
-    <w:basedOn w:val="Standard"/>
-    <w:next w:val="Standard"/>
-    <w:link w:val="berschrift6Zchn"/>
+    <w:basedOn w:val="Normal"/>
+    <w:next w:val="Normal"/>
+    <w:link w:val="Heading6Char"/>
     <w:qFormat/>
     <w:rsid w:val="006B661B"/>
     <w:pPr>
@@ -22418,13 +22489,13 @@
       <w:lang w:val="de-DE" w:eastAsia="de-DE"/>
     </w:rPr>
   </w:style>
-  <w:style w:type="character" w:default="1" w:styleId="Absatz-Standardschriftart">
+  <w:style w:type="character" w:default="1" w:styleId="DefaultParagraphFont">
     <w:name w:val="Default Paragraph Font"/>
     <w:uiPriority w:val="1"/>
     <w:semiHidden/>
     <w:unhideWhenUsed/>
   </w:style>
-  <w:style w:type="table" w:default="1" w:styleId="NormaleTabelle">
+  <w:style w:type="table" w:default="1" w:styleId="TableNormal">
     <w:name w:val="Normal Table"/>
     <w:uiPriority w:val="99"/>
     <w:semiHidden/>
@@ -22439,16 +22510,16 @@
       </w:tblCellMar>
     </w:tblPr>
   </w:style>
-  <w:style w:type="numbering" w:default="1" w:styleId="KeineListe">
+  <w:style w:type="numbering" w:default="1" w:styleId="NoList">
     <w:name w:val="No List"/>
     <w:uiPriority w:val="99"/>
     <w:semiHidden/>
     <w:unhideWhenUsed/>
   </w:style>
-  <w:style w:type="paragraph" w:styleId="Kopfzeile">
+  <w:style w:type="paragraph" w:styleId="Header">
     <w:name w:val="header"/>
-    <w:basedOn w:val="Standard"/>
-    <w:link w:val="KopfzeileZchn"/>
+    <w:basedOn w:val="Normal"/>
+    <w:link w:val="HeaderChar"/>
     <w:uiPriority w:val="99"/>
     <w:unhideWhenUsed/>
     <w:rsid w:val="002A47D3"/>
@@ -22459,10 +22530,10 @@
       </w:tabs>
     </w:pPr>
   </w:style>
-  <w:style w:type="character" w:customStyle="1" w:styleId="KopfzeileZchn">
-    <w:name w:val="Kopfzeile Zchn"/>
-    <w:basedOn w:val="Absatz-Standardschriftart"/>
-    <w:link w:val="Kopfzeile"/>
+  <w:style w:type="character" w:customStyle="1" w:styleId="HeaderChar">
+    <w:name w:val="Header Char"/>
+    <w:basedOn w:val="DefaultParagraphFont"/>
+    <w:link w:val="Header"/>
     <w:uiPriority w:val="99"/>
     <w:rsid w:val="002A47D3"/>
     <w:rPr>
@@ -22471,10 +22542,10 @@
       <w:lang w:eastAsia="en-US"/>
     </w:rPr>
   </w:style>
-  <w:style w:type="paragraph" w:styleId="Fuzeile">
+  <w:style w:type="paragraph" w:styleId="Footer">
     <w:name w:val="footer"/>
-    <w:basedOn w:val="Standard"/>
-    <w:link w:val="FuzeileZchn"/>
+    <w:basedOn w:val="Normal"/>
+    <w:link w:val="FooterChar"/>
     <w:uiPriority w:val="99"/>
     <w:unhideWhenUsed/>
     <w:rsid w:val="002A47D3"/>
@@ -22485,10 +22556,10 @@
       </w:tabs>
     </w:pPr>
   </w:style>
-  <w:style w:type="character" w:customStyle="1" w:styleId="FuzeileZchn">
-    <w:name w:val="Fußzeile Zchn"/>
-    <w:basedOn w:val="Absatz-Standardschriftart"/>
-    <w:link w:val="Fuzeile"/>
+  <w:style w:type="character" w:customStyle="1" w:styleId="FooterChar">
+    <w:name w:val="Footer Char"/>
+    <w:basedOn w:val="DefaultParagraphFont"/>
+    <w:link w:val="Footer"/>
     <w:uiPriority w:val="99"/>
     <w:rsid w:val="002A47D3"/>
     <w:rPr>
@@ -22497,10 +22568,10 @@
       <w:lang w:eastAsia="en-US"/>
     </w:rPr>
   </w:style>
-  <w:style w:type="paragraph" w:styleId="Sprechblasentext">
+  <w:style w:type="paragraph" w:styleId="BalloonText">
     <w:name w:val="Balloon Text"/>
-    <w:basedOn w:val="Standard"/>
-    <w:link w:val="SprechblasentextZchn"/>
+    <w:basedOn w:val="Normal"/>
+    <w:link w:val="BalloonTextChar"/>
     <w:uiPriority w:val="99"/>
     <w:semiHidden/>
     <w:unhideWhenUsed/>
@@ -22514,10 +22585,10 @@
       <w:szCs w:val="16"/>
     </w:rPr>
   </w:style>
-  <w:style w:type="character" w:customStyle="1" w:styleId="SprechblasentextZchn">
-    <w:name w:val="Sprechblasentext Zchn"/>
-    <w:basedOn w:val="Absatz-Standardschriftart"/>
-    <w:link w:val="Sprechblasentext"/>
+  <w:style w:type="character" w:customStyle="1" w:styleId="BalloonTextChar">
+    <w:name w:val="Balloon Text Char"/>
+    <w:basedOn w:val="DefaultParagraphFont"/>
+    <w:link w:val="BalloonText"/>
     <w:uiPriority w:val="99"/>
     <w:semiHidden/>
     <w:rsid w:val="00EB5138"/>
@@ -22528,9 +22599,9 @@
       <w:lang w:eastAsia="en-US"/>
     </w:rPr>
   </w:style>
-  <w:style w:type="table" w:styleId="Tabellenraster">
+  <w:style w:type="table" w:styleId="TableGrid">
     <w:name w:val="Table Grid"/>
-    <w:basedOn w:val="NormaleTabelle"/>
+    <w:basedOn w:val="TableNormal"/>
     <w:uiPriority w:val="59"/>
     <w:rsid w:val="00EB5138"/>
     <w:tblPr>
@@ -22544,10 +22615,10 @@
       </w:tblBorders>
     </w:tblPr>
   </w:style>
-  <w:style w:type="character" w:customStyle="1" w:styleId="berschrift6Zchn">
-    <w:name w:val="Überschrift 6 Zchn"/>
-    <w:basedOn w:val="Absatz-Standardschriftart"/>
-    <w:link w:val="berschrift6"/>
+  <w:style w:type="character" w:customStyle="1" w:styleId="Heading6Char">
+    <w:name w:val="Heading 6 Char"/>
+    <w:basedOn w:val="DefaultParagraphFont"/>
+    <w:link w:val="Heading6"/>
     <w:rsid w:val="006B661B"/>
     <w:rPr>
       <w:rFonts w:ascii="Arial Narrow" w:eastAsia="Times New Roman" w:hAnsi="Arial Narrow"/>
@@ -22558,10 +22629,10 @@
       <w:lang w:val="de-DE" w:eastAsia="de-DE"/>
     </w:rPr>
   </w:style>
-  <w:style w:type="character" w:customStyle="1" w:styleId="berschrift1Zchn">
-    <w:name w:val="Überschrift 1 Zchn"/>
-    <w:basedOn w:val="Absatz-Standardschriftart"/>
-    <w:link w:val="berschrift1"/>
+  <w:style w:type="character" w:customStyle="1" w:styleId="Heading1Char">
+    <w:name w:val="Heading 1 Char"/>
+    <w:basedOn w:val="DefaultParagraphFont"/>
+    <w:link w:val="Heading1"/>
     <w:uiPriority w:val="9"/>
     <w:rsid w:val="00B405A7"/>
     <w:rPr>
@@ -22574,10 +22645,10 @@
       <w:lang w:val="de-DE" w:eastAsia="en-US"/>
     </w:rPr>
   </w:style>
-  <w:style w:type="paragraph" w:styleId="Verzeichnis1">
+  <w:style w:type="paragraph" w:styleId="TOC1">
     <w:name w:val="toc 1"/>
-    <w:basedOn w:val="Standard"/>
-    <w:next w:val="Standard"/>
+    <w:basedOn w:val="Normal"/>
+    <w:next w:val="Normal"/>
     <w:autoRedefine/>
     <w:uiPriority w:val="39"/>
     <w:unhideWhenUsed/>
@@ -22600,7 +22671,7 @@
   </w:style>
   <w:style w:type="character" w:styleId="Hyperlink">
     <w:name w:val="Hyperlink"/>
-    <w:basedOn w:val="Absatz-Standardschriftart"/>
+    <w:basedOn w:val="DefaultParagraphFont"/>
     <w:uiPriority w:val="99"/>
     <w:unhideWhenUsed/>
     <w:rsid w:val="00C20392"/>
@@ -22609,10 +22680,10 @@
       <w:u w:val="single"/>
     </w:rPr>
   </w:style>
-  <w:style w:type="character" w:customStyle="1" w:styleId="berschrift2Zchn">
-    <w:name w:val="Überschrift 2 Zchn"/>
-    <w:basedOn w:val="Absatz-Standardschriftart"/>
-    <w:link w:val="berschrift2"/>
+  <w:style w:type="character" w:customStyle="1" w:styleId="Heading2Char">
+    <w:name w:val="Heading 2 Char"/>
+    <w:basedOn w:val="DefaultParagraphFont"/>
+    <w:link w:val="Heading2"/>
     <w:uiPriority w:val="9"/>
     <w:rsid w:val="00B405A7"/>
     <w:rPr>
@@ -22623,10 +22694,10 @@
       <w:lang w:val="de-DE" w:eastAsia="en-US"/>
     </w:rPr>
   </w:style>
-  <w:style w:type="paragraph" w:styleId="Verzeichnis2">
+  <w:style w:type="paragraph" w:styleId="TOC2">
     <w:name w:val="toc 2"/>
-    <w:basedOn w:val="Standard"/>
-    <w:next w:val="Standard"/>
+    <w:basedOn w:val="Normal"/>
+    <w:next w:val="Normal"/>
     <w:autoRedefine/>
     <w:uiPriority w:val="39"/>
     <w:unhideWhenUsed/>
@@ -22641,10 +22712,10 @@
       <w:bCs/>
     </w:rPr>
   </w:style>
-  <w:style w:type="paragraph" w:styleId="Verzeichnis3">
+  <w:style w:type="paragraph" w:styleId="TOC3">
     <w:name w:val="toc 3"/>
-    <w:basedOn w:val="Standard"/>
-    <w:next w:val="Standard"/>
+    <w:basedOn w:val="Normal"/>
+    <w:next w:val="Normal"/>
     <w:autoRedefine/>
     <w:uiPriority w:val="39"/>
     <w:unhideWhenUsed/>
@@ -22660,10 +22731,10 @@
       <w:szCs w:val="20"/>
     </w:rPr>
   </w:style>
-  <w:style w:type="paragraph" w:styleId="Verzeichnis4">
+  <w:style w:type="paragraph" w:styleId="TOC4">
     <w:name w:val="toc 4"/>
-    <w:basedOn w:val="Standard"/>
-    <w:next w:val="Standard"/>
+    <w:basedOn w:val="Normal"/>
+    <w:next w:val="Normal"/>
     <w:autoRedefine/>
     <w:uiPriority w:val="39"/>
     <w:unhideWhenUsed/>
@@ -22677,10 +22748,10 @@
       <w:szCs w:val="20"/>
     </w:rPr>
   </w:style>
-  <w:style w:type="paragraph" w:styleId="Verzeichnis5">
+  <w:style w:type="paragraph" w:styleId="TOC5">
     <w:name w:val="toc 5"/>
-    <w:basedOn w:val="Standard"/>
-    <w:next w:val="Standard"/>
+    <w:basedOn w:val="Normal"/>
+    <w:next w:val="Normal"/>
     <w:autoRedefine/>
     <w:uiPriority w:val="39"/>
     <w:unhideWhenUsed/>
@@ -22694,10 +22765,10 @@
       <w:szCs w:val="20"/>
     </w:rPr>
   </w:style>
-  <w:style w:type="paragraph" w:styleId="Verzeichnis6">
+  <w:style w:type="paragraph" w:styleId="TOC6">
     <w:name w:val="toc 6"/>
-    <w:basedOn w:val="Standard"/>
-    <w:next w:val="Standard"/>
+    <w:basedOn w:val="Normal"/>
+    <w:next w:val="Normal"/>
     <w:autoRedefine/>
     <w:uiPriority w:val="39"/>
     <w:unhideWhenUsed/>
@@ -22711,10 +22782,10 @@
       <w:szCs w:val="20"/>
     </w:rPr>
   </w:style>
-  <w:style w:type="paragraph" w:styleId="Verzeichnis7">
+  <w:style w:type="paragraph" w:styleId="TOC7">
     <w:name w:val="toc 7"/>
-    <w:basedOn w:val="Standard"/>
-    <w:next w:val="Standard"/>
+    <w:basedOn w:val="Normal"/>
+    <w:next w:val="Normal"/>
     <w:autoRedefine/>
     <w:uiPriority w:val="39"/>
     <w:unhideWhenUsed/>
@@ -22728,10 +22799,10 @@
       <w:szCs w:val="20"/>
     </w:rPr>
   </w:style>
-  <w:style w:type="paragraph" w:styleId="Verzeichnis8">
+  <w:style w:type="paragraph" w:styleId="TOC8">
     <w:name w:val="toc 8"/>
-    <w:basedOn w:val="Standard"/>
-    <w:next w:val="Standard"/>
+    <w:basedOn w:val="Normal"/>
+    <w:next w:val="Normal"/>
     <w:autoRedefine/>
     <w:uiPriority w:val="39"/>
     <w:unhideWhenUsed/>
@@ -22745,10 +22816,10 @@
       <w:szCs w:val="20"/>
     </w:rPr>
   </w:style>
-  <w:style w:type="paragraph" w:styleId="Verzeichnis9">
+  <w:style w:type="paragraph" w:styleId="TOC9">
     <w:name w:val="toc 9"/>
-    <w:basedOn w:val="Standard"/>
-    <w:next w:val="Standard"/>
+    <w:basedOn w:val="Normal"/>
+    <w:next w:val="Normal"/>
     <w:autoRedefine/>
     <w:uiPriority w:val="39"/>
     <w:unhideWhenUsed/>
@@ -22762,9 +22833,9 @@
       <w:szCs w:val="20"/>
     </w:rPr>
   </w:style>
-  <w:style w:type="paragraph" w:styleId="Listenabsatz">
+  <w:style w:type="paragraph" w:styleId="ListParagraph">
     <w:name w:val="List Paragraph"/>
-    <w:basedOn w:val="Standard"/>
+    <w:basedOn w:val="Normal"/>
     <w:uiPriority w:val="34"/>
     <w:qFormat/>
     <w:rsid w:val="00EA48C0"/>
@@ -22773,9 +22844,9 @@
       <w:contextualSpacing/>
     </w:pPr>
   </w:style>
-  <w:style w:type="character" w:styleId="Platzhaltertext">
+  <w:style w:type="character" w:styleId="PlaceholderText">
     <w:name w:val="Placeholder Text"/>
-    <w:basedOn w:val="Absatz-Standardschriftart"/>
+    <w:basedOn w:val="DefaultParagraphFont"/>
     <w:uiPriority w:val="99"/>
     <w:semiHidden/>
     <w:rsid w:val="00C20FB2"/>
@@ -22783,10 +22854,10 @@
       <w:color w:val="808080"/>
     </w:rPr>
   </w:style>
-  <w:style w:type="paragraph" w:styleId="Inhaltsverzeichnisberschrift">
+  <w:style w:type="paragraph" w:styleId="TOCHeading">
     <w:name w:val="TOC Heading"/>
-    <w:basedOn w:val="berschrift1"/>
-    <w:next w:val="Standard"/>
+    <w:basedOn w:val="Heading1"/>
+    <w:next w:val="Normal"/>
     <w:uiPriority w:val="39"/>
     <w:semiHidden/>
     <w:unhideWhenUsed/>
@@ -22806,10 +22877,10 @@
       <w:kern w:val="0"/>
     </w:rPr>
   </w:style>
-  <w:style w:type="paragraph" w:styleId="Textkrper">
+  <w:style w:type="paragraph" w:styleId="BodyText">
     <w:name w:val="Body Text"/>
-    <w:basedOn w:val="Standard"/>
-    <w:link w:val="TextkrperZchn"/>
+    <w:basedOn w:val="Normal"/>
+    <w:link w:val="BodyTextChar"/>
     <w:rsid w:val="0063085F"/>
     <w:pPr>
       <w:spacing w:after="0" w:line="240" w:lineRule="auto"/>
@@ -22820,10 +22891,10 @@
       <w:lang w:val="de-DE" w:eastAsia="de-DE"/>
     </w:rPr>
   </w:style>
-  <w:style w:type="character" w:customStyle="1" w:styleId="TextkrperZchn">
-    <w:name w:val="Textkörper Zchn"/>
-    <w:basedOn w:val="Absatz-Standardschriftart"/>
-    <w:link w:val="Textkrper"/>
+  <w:style w:type="character" w:customStyle="1" w:styleId="BodyTextChar">
+    <w:name w:val="Body Text Char"/>
+    <w:basedOn w:val="DefaultParagraphFont"/>
+    <w:link w:val="BodyText"/>
     <w:rsid w:val="0063085F"/>
     <w:rPr>
       <w:rFonts w:ascii="Bookman" w:eastAsia="Times New Roman" w:hAnsi="Bookman"/>
@@ -22833,7 +22904,7 @@
   </w:style>
   <w:style w:type="paragraph" w:customStyle="1" w:styleId="Formatvorlage1">
     <w:name w:val="Formatvorlage1"/>
-    <w:basedOn w:val="Standard"/>
+    <w:basedOn w:val="Normal"/>
     <w:rsid w:val="00983544"/>
     <w:pPr>
       <w:spacing w:after="0" w:line="240" w:lineRule="auto"/>
@@ -22845,10 +22916,10 @@
       <w:lang w:val="de-DE" w:eastAsia="de-DE"/>
     </w:rPr>
   </w:style>
-  <w:style w:type="character" w:customStyle="1" w:styleId="berschrift3Zchn">
-    <w:name w:val="Überschrift 3 Zchn"/>
-    <w:basedOn w:val="Absatz-Standardschriftart"/>
-    <w:link w:val="berschrift3"/>
+  <w:style w:type="character" w:customStyle="1" w:styleId="Heading3Char">
+    <w:name w:val="Heading 3 Char"/>
+    <w:basedOn w:val="DefaultParagraphFont"/>
+    <w:link w:val="Heading3"/>
     <w:uiPriority w:val="9"/>
     <w:rsid w:val="00F86DF4"/>
     <w:rPr>
@@ -22859,10 +22930,10 @@
       <w:lang w:eastAsia="en-US"/>
     </w:rPr>
   </w:style>
-  <w:style w:type="character" w:customStyle="1" w:styleId="berschrift4Zchn">
-    <w:name w:val="Überschrift 4 Zchn"/>
-    <w:basedOn w:val="Absatz-Standardschriftart"/>
-    <w:link w:val="berschrift4"/>
+  <w:style w:type="character" w:customStyle="1" w:styleId="Heading4Char">
+    <w:name w:val="Heading 4 Char"/>
+    <w:basedOn w:val="DefaultParagraphFont"/>
+    <w:link w:val="Heading4"/>
     <w:uiPriority w:val="9"/>
     <w:rsid w:val="00DC14DC"/>
     <w:rPr>
@@ -22875,9 +22946,9 @@
       <w:lang w:eastAsia="en-US"/>
     </w:rPr>
   </w:style>
-  <w:style w:type="paragraph" w:styleId="StandardWeb">
+  <w:style w:type="paragraph" w:styleId="NormalWeb">
     <w:name w:val="Normal (Web)"/>
-    <w:basedOn w:val="Standard"/>
+    <w:basedOn w:val="Normal"/>
     <w:uiPriority w:val="99"/>
     <w:semiHidden/>
     <w:unhideWhenUsed/>
@@ -22892,9 +22963,9 @@
       <w:lang w:val="en-GB" w:eastAsia="en-GB"/>
     </w:rPr>
   </w:style>
-  <w:style w:type="character" w:styleId="Fett">
+  <w:style w:type="character" w:styleId="Strong">
     <w:name w:val="Strong"/>
-    <w:basedOn w:val="Absatz-Standardschriftart"/>
+    <w:basedOn w:val="DefaultParagraphFont"/>
     <w:uiPriority w:val="22"/>
     <w:qFormat/>
     <w:rsid w:val="00DC14DC"/>
@@ -22903,10 +22974,10 @@
       <w:bCs/>
     </w:rPr>
   </w:style>
-  <w:style w:type="character" w:customStyle="1" w:styleId="berschrift5Zchn">
-    <w:name w:val="Überschrift 5 Zchn"/>
-    <w:basedOn w:val="Absatz-Standardschriftart"/>
-    <w:link w:val="berschrift5"/>
+  <w:style w:type="character" w:customStyle="1" w:styleId="Heading5Char">
+    <w:name w:val="Heading 5 Char"/>
+    <w:basedOn w:val="DefaultParagraphFont"/>
+    <w:link w:val="Heading5"/>
     <w:uiPriority w:val="9"/>
     <w:rsid w:val="00B54022"/>
     <w:rPr>
@@ -23204,19 +23275,14 @@
 </file>
 
 <file path=customXml/item1.xml><?xml version="1.0" encoding="utf-8"?>
-<b:Sources xmlns:b="http://schemas.openxmlformats.org/officeDocument/2006/bibliography" xmlns="http://schemas.openxmlformats.org/officeDocument/2006/bibliography" SelectedStyle="\APA.XSL" StyleName="APA"/>
+<p:properties xmlns:p="http://schemas.microsoft.com/office/2006/metadata/properties" xmlns:xsi="http://www.w3.org/2001/XMLSchema-instance" xmlns:pc="http://schemas.microsoft.com/office/infopath/2007/PartnerControls">
+  <documentManagement>
+    <_activity xmlns="745af1b4-de9e-4d50-868c-cbb2fbdb8b75" xsi:nil="true"/>
+  </documentManagement>
+</p:properties>
 </file>
 
 <file path=customXml/item2.xml><?xml version="1.0" encoding="utf-8"?>
-<?mso-contentType ?>
-<FormTemplates xmlns="http://schemas.microsoft.com/sharepoint/v3/contenttype/forms">
-  <Display>DocumentLibraryForm</Display>
-  <Edit>DocumentLibraryForm</Edit>
-  <New>DocumentLibraryForm</New>
-</FormTemplates>
-</file>
-
-<file path=customXml/item3.xml><?xml version="1.0" encoding="utf-8"?>
 <ct:contentTypeSchema xmlns:ct="http://schemas.microsoft.com/office/2006/metadata/contentType" xmlns:ma="http://schemas.microsoft.com/office/2006/metadata/properties/metaAttributes" ct:_="" ma:_="" ma:contentTypeName="Dokument" ma:contentTypeID="0x010100D848E11AA6A6BE44A2D964CA5D15B3A4" ma:contentTypeVersion="17" ma:contentTypeDescription="Ein neues Dokument erstellen." ma:contentTypeScope="" ma:versionID="7e1c1e8b582dec14e1245bd49e6624b9">
   <xsd:schema xmlns:xsd="http://www.w3.org/2001/XMLSchema" xmlns:xs="http://www.w3.org/2001/XMLSchema" xmlns:p="http://schemas.microsoft.com/office/2006/metadata/properties" xmlns:ns3="745af1b4-de9e-4d50-868c-cbb2fbdb8b75" xmlns:ns4="51b8df37-b74d-4447-982f-484296efbe08" targetNamespace="http://schemas.microsoft.com/office/2006/metadata/properties" ma:root="true" ma:fieldsID="f02e4f1fcfc3b5776b657bd435e9489d" ns3:_="" ns4:_="">
     <xsd:import namespace="745af1b4-de9e-4d50-868c-cbb2fbdb8b75"/>
@@ -23463,31 +23529,30 @@
 </ct:contentTypeSchema>
 </file>
 
+<file path=customXml/item3.xml><?xml version="1.0" encoding="utf-8"?>
+<?mso-contentType ?>
+<FormTemplates xmlns="http://schemas.microsoft.com/sharepoint/v3/contenttype/forms">
+  <Display>DocumentLibraryForm</Display>
+  <Edit>DocumentLibraryForm</Edit>
+  <New>DocumentLibraryForm</New>
+</FormTemplates>
+</file>
+
 <file path=customXml/item4.xml><?xml version="1.0" encoding="utf-8"?>
-<p:properties xmlns:p="http://schemas.microsoft.com/office/2006/metadata/properties" xmlns:xsi="http://www.w3.org/2001/XMLSchema-instance" xmlns:pc="http://schemas.microsoft.com/office/infopath/2007/PartnerControls">
-  <documentManagement>
-    <_activity xmlns="745af1b4-de9e-4d50-868c-cbb2fbdb8b75" xsi:nil="true"/>
-  </documentManagement>
-</p:properties>
+<b:Sources xmlns:b="http://schemas.openxmlformats.org/officeDocument/2006/bibliography" xmlns="http://schemas.openxmlformats.org/officeDocument/2006/bibliography" SelectedStyle="\APA.XSL" StyleName="APA"/>
 </file>
 
 <file path=customXml/itemProps1.xml><?xml version="1.0" encoding="utf-8"?>
-<ds:datastoreItem xmlns:ds="http://schemas.openxmlformats.org/officeDocument/2006/customXml" ds:itemID="{B276F1C9-FC09-4150-90E8-3F4A310E822D}">
+<ds:datastoreItem xmlns:ds="http://schemas.openxmlformats.org/officeDocument/2006/customXml" ds:itemID="{47D7E5DD-D85C-425E-8601-212F64A1CBC2}">
   <ds:schemaRefs>
-    <ds:schemaRef ds:uri="http://schemas.openxmlformats.org/officeDocument/2006/bibliography"/>
+    <ds:schemaRef ds:uri="http://schemas.microsoft.com/office/2006/metadata/properties"/>
+    <ds:schemaRef ds:uri="http://schemas.microsoft.com/office/infopath/2007/PartnerControls"/>
+    <ds:schemaRef ds:uri="745af1b4-de9e-4d50-868c-cbb2fbdb8b75"/>
   </ds:schemaRefs>
 </ds:datastoreItem>
 </file>
 
 <file path=customXml/itemProps2.xml><?xml version="1.0" encoding="utf-8"?>
-<ds:datastoreItem xmlns:ds="http://schemas.openxmlformats.org/officeDocument/2006/customXml" ds:itemID="{7D924CCE-4220-4634-9BB0-246661A15847}">
-  <ds:schemaRefs>
-    <ds:schemaRef ds:uri="http://schemas.microsoft.com/sharepoint/v3/contenttype/forms"/>
-  </ds:schemaRefs>
-</ds:datastoreItem>
-</file>
-
-<file path=customXml/itemProps3.xml><?xml version="1.0" encoding="utf-8"?>
 <ds:datastoreItem xmlns:ds="http://schemas.openxmlformats.org/officeDocument/2006/customXml" ds:itemID="{2DEA6CD7-9EEB-4344-A82E-CBD0CD5DD118}">
   <ds:schemaRefs>
     <ds:schemaRef ds:uri="http://schemas.microsoft.com/office/2006/metadata/contentType"/>
@@ -23506,19 +23571,18 @@
 </ds:datastoreItem>
 </file>
 
+<file path=customXml/itemProps3.xml><?xml version="1.0" encoding="utf-8"?>
+<ds:datastoreItem xmlns:ds="http://schemas.openxmlformats.org/officeDocument/2006/customXml" ds:itemID="{7D924CCE-4220-4634-9BB0-246661A15847}">
+  <ds:schemaRefs>
+    <ds:schemaRef ds:uri="http://schemas.microsoft.com/sharepoint/v3/contenttype/forms"/>
+  </ds:schemaRefs>
+</ds:datastoreItem>
+</file>
+
 <file path=customXml/itemProps4.xml><?xml version="1.0" encoding="utf-8"?>
-<ds:datastoreItem xmlns:ds="http://schemas.openxmlformats.org/officeDocument/2006/customXml" ds:itemID="{47D7E5DD-D85C-425E-8601-212F64A1CBC2}">
+<ds:datastoreItem xmlns:ds="http://schemas.openxmlformats.org/officeDocument/2006/customXml" ds:itemID="{B276F1C9-FC09-4150-90E8-3F4A310E822D}">
   <ds:schemaRefs>
-    <ds:schemaRef ds:uri="51b8df37-b74d-4447-982f-484296efbe08"/>
-    <ds:schemaRef ds:uri="http://schemas.microsoft.com/office/2006/documentManagement/types"/>
-    <ds:schemaRef ds:uri="http://purl.org/dc/terms/"/>
-    <ds:schemaRef ds:uri="http://schemas.microsoft.com/office/2006/metadata/properties"/>
-    <ds:schemaRef ds:uri="http://www.w3.org/XML/1998/namespace"/>
-    <ds:schemaRef ds:uri="http://purl.org/dc/dcmitype/"/>
-    <ds:schemaRef ds:uri="http://purl.org/dc/elements/1.1/"/>
-    <ds:schemaRef ds:uri="745af1b4-de9e-4d50-868c-cbb2fbdb8b75"/>
-    <ds:schemaRef ds:uri="http://schemas.microsoft.com/office/infopath/2007/PartnerControls"/>
-    <ds:schemaRef ds:uri="http://schemas.openxmlformats.org/package/2006/metadata/core-properties"/>
+    <ds:schemaRef ds:uri="http://schemas.openxmlformats.org/officeDocument/2006/bibliography"/>
   </ds:schemaRefs>
 </ds:datastoreItem>
 </file>
</xml_diff>